<commit_message>
Finalized research objectives of EPID 700 project
</commit_message>
<xml_diff>
--- a/Finalized research objectives of EPID 700 project4.docx
+++ b/Finalized research objectives of EPID 700 project4.docx
@@ -550,13 +550,7 @@
         <w:rPr>
           <w:color w:val="0E101A"/>
         </w:rPr>
-        <w:t xml:space="preserve">(0acB) </w:t>
-      </w:r>
-      <w:r>
-        <w:rPr>
-          <w:color w:val="0E101A"/>
-        </w:rPr>
-        <w:t>T</w:t>
+        <w:t>(0acB) T</w:t>
       </w:r>
       <w:r>
         <w:rPr>
@@ -604,13 +598,7 @@
         <w:rPr>
           <w:color w:val="0E101A"/>
         </w:rPr>
-        <w:t xml:space="preserve">(0acB) </w:t>
-      </w:r>
-      <w:r>
-        <w:rPr>
-          <w:color w:val="0E101A"/>
-        </w:rPr>
-        <w:t>T</w:t>
+        <w:t>(0acB) T</w:t>
       </w:r>
       <w:r>
         <w:rPr>
@@ -1197,13 +1185,7 @@
         <w:rPr>
           <w:color w:val="0E101A"/>
         </w:rPr>
-        <w:t>(0</w:t>
-      </w:r>
-      <w:r>
-        <w:rPr>
-          <w:color w:val="0E101A"/>
-        </w:rPr>
-        <w:t xml:space="preserve">aB) </w:t>
+        <w:t xml:space="preserve">(0aB) </w:t>
       </w:r>
       <w:r>
         <w:rPr>

</xml_diff>